<commit_message>
Poprawki do pracy.... 1
</commit_message>
<xml_diff>
--- a/paper/doc/titlepage.docx
+++ b/paper/doc/titlepage.docx
@@ -101,7 +101,6 @@
           <w:lang w:val="en-US"/>
         </w:rPr>
       </w:pPr>
-      <w:proofErr w:type="spellStart"/>
       <w:r>
         <w:rPr>
           <w:rFonts w:ascii="Arial" w:hAnsi="Arial" w:cs="Arial"/>
@@ -110,75 +109,8 @@
           <w:szCs w:val="36"/>
           <w:lang w:val="en-US"/>
         </w:rPr>
-        <w:t>Optymalizacja</w:t>
+        <w:t>Optymalizacja struktury sieci drogowej</w:t>
       </w:r>
-      <w:proofErr w:type="spellEnd"/>
-      <w:r>
-        <w:rPr>
-          <w:rFonts w:ascii="Arial" w:hAnsi="Arial" w:cs="Arial"/>
-          <w:b/>
-          <w:sz w:val="36"/>
-          <w:szCs w:val="36"/>
-          <w:lang w:val="en-US"/>
-        </w:rPr>
-        <w:t xml:space="preserve"> </w:t>
-      </w:r>
-      <w:proofErr w:type="spellStart"/>
-      <w:r>
-        <w:rPr>
-          <w:rFonts w:ascii="Arial" w:hAnsi="Arial" w:cs="Arial"/>
-          <w:b/>
-          <w:sz w:val="36"/>
-          <w:szCs w:val="36"/>
-          <w:lang w:val="en-US"/>
-        </w:rPr>
-        <w:t>struktury</w:t>
-      </w:r>
-      <w:proofErr w:type="spellEnd"/>
-      <w:r>
-        <w:rPr>
-          <w:rFonts w:ascii="Arial" w:hAnsi="Arial" w:cs="Arial"/>
-          <w:b/>
-          <w:sz w:val="36"/>
-          <w:szCs w:val="36"/>
-          <w:lang w:val="en-US"/>
-        </w:rPr>
-        <w:t xml:space="preserve"> </w:t>
-      </w:r>
-      <w:proofErr w:type="spellStart"/>
-      <w:r>
-        <w:rPr>
-          <w:rFonts w:ascii="Arial" w:hAnsi="Arial" w:cs="Arial"/>
-          <w:b/>
-          <w:sz w:val="36"/>
-          <w:szCs w:val="36"/>
-          <w:lang w:val="en-US"/>
-        </w:rPr>
-        <w:t>sieci</w:t>
-      </w:r>
-      <w:proofErr w:type="spellEnd"/>
-      <w:r>
-        <w:rPr>
-          <w:rFonts w:ascii="Arial" w:hAnsi="Arial" w:cs="Arial"/>
-          <w:b/>
-          <w:sz w:val="36"/>
-          <w:szCs w:val="36"/>
-          <w:lang w:val="en-US"/>
-        </w:rPr>
-        <w:t xml:space="preserve"> </w:t>
-      </w:r>
-      <w:proofErr w:type="spellStart"/>
-      <w:r>
-        <w:rPr>
-          <w:rFonts w:ascii="Arial" w:hAnsi="Arial" w:cs="Arial"/>
-          <w:b/>
-          <w:sz w:val="36"/>
-          <w:szCs w:val="36"/>
-          <w:lang w:val="en-US"/>
-        </w:rPr>
-        <w:t>drogowej</w:t>
-      </w:r>
-      <w:proofErr w:type="spellEnd"/>
       <w:r>
         <w:rPr>
           <w:rFonts w:ascii="Arial" w:hAnsi="Arial" w:cs="Arial"/>
@@ -192,7 +124,6 @@
     </w:p>
     <w:p>
       <w:pPr>
-        <w:jc w:val="center"/>
         <w:rPr>
           <w:rFonts w:ascii="Arial" w:hAnsi="Arial" w:cs="Arial"/>
           <w:b/>
@@ -200,66 +131,6 @@
           <w:szCs w:val="36"/>
         </w:rPr>
       </w:pPr>
-      <w:proofErr w:type="spellStart"/>
-      <w:r>
-        <w:rPr>
-          <w:rFonts w:ascii="Arial" w:hAnsi="Arial" w:cs="Arial"/>
-          <w:b/>
-          <w:sz w:val="36"/>
-          <w:szCs w:val="36"/>
-        </w:rPr>
-        <w:t>Optimization</w:t>
-      </w:r>
-      <w:proofErr w:type="spellEnd"/>
-      <w:r>
-        <w:rPr>
-          <w:rFonts w:ascii="Arial" w:hAnsi="Arial" w:cs="Arial"/>
-          <w:b/>
-          <w:sz w:val="36"/>
-          <w:szCs w:val="36"/>
-        </w:rPr>
-        <w:t xml:space="preserve"> of </w:t>
-      </w:r>
-      <w:proofErr w:type="spellStart"/>
-      <w:r>
-        <w:rPr>
-          <w:rFonts w:ascii="Arial" w:hAnsi="Arial" w:cs="Arial"/>
-          <w:b/>
-          <w:sz w:val="36"/>
-          <w:szCs w:val="36"/>
-        </w:rPr>
-        <w:t>structures</w:t>
-      </w:r>
-      <w:proofErr w:type="spellEnd"/>
-      <w:r>
-        <w:rPr>
-          <w:rFonts w:ascii="Arial" w:hAnsi="Arial" w:cs="Arial"/>
-          <w:b/>
-          <w:sz w:val="36"/>
-          <w:szCs w:val="36"/>
-        </w:rPr>
-        <w:t xml:space="preserve"> of </w:t>
-      </w:r>
-      <w:proofErr w:type="spellStart"/>
-      <w:r>
-        <w:rPr>
-          <w:rFonts w:ascii="Arial" w:hAnsi="Arial" w:cs="Arial"/>
-          <w:b/>
-          <w:sz w:val="36"/>
-          <w:szCs w:val="36"/>
-        </w:rPr>
-        <w:t>road</w:t>
-      </w:r>
-      <w:proofErr w:type="spellEnd"/>
-      <w:r>
-        <w:rPr>
-          <w:rFonts w:ascii="Arial" w:hAnsi="Arial" w:cs="Arial"/>
-          <w:b/>
-          <w:sz w:val="36"/>
-          <w:szCs w:val="36"/>
-        </w:rPr>
-        <w:t xml:space="preserve"> networks </w:t>
-      </w:r>
     </w:p>
     <w:p>
       <w:pPr>
@@ -269,8 +140,6 @@
           <w:szCs w:val="32"/>
         </w:rPr>
       </w:pPr>
-      <w:bookmarkStart w:id="0" w:name="_GoBack"/>
-      <w:bookmarkEnd w:id="0"/>
     </w:p>
     <w:p>
       <w:pPr>
@@ -362,21 +231,12 @@
           <w:lang w:val="en-US"/>
         </w:rPr>
       </w:pPr>
-      <w:proofErr w:type="spellStart"/>
       <w:r>
         <w:rPr>
           <w:b/>
           <w:lang w:val="en-US"/>
         </w:rPr>
-        <w:t>Promotor</w:t>
-      </w:r>
-      <w:proofErr w:type="spellEnd"/>
-      <w:r>
-        <w:rPr>
-          <w:b/>
-          <w:lang w:val="en-US"/>
-        </w:rPr>
-        <w:t>:</w:t>
+        <w:t>Promotor:</w:t>
       </w:r>
       <w:r>
         <w:rPr>
@@ -385,53 +245,12 @@
         </w:rPr>
         <w:t xml:space="preserve"> </w:t>
       </w:r>
-      <w:proofErr w:type="spellStart"/>
       <w:r>
         <w:rPr>
           <w:b/>
           <w:lang w:val="en-US"/>
         </w:rPr>
-        <w:t>dr</w:t>
-      </w:r>
-      <w:proofErr w:type="spellEnd"/>
-      <w:r>
-        <w:rPr>
-          <w:b/>
-          <w:lang w:val="en-US"/>
-        </w:rPr>
-        <w:t xml:space="preserve"> </w:t>
-      </w:r>
-      <w:proofErr w:type="gramStart"/>
-      <w:r>
-        <w:rPr>
-          <w:b/>
-          <w:lang w:val="en-US"/>
-        </w:rPr>
-        <w:t>hab.</w:t>
-      </w:r>
-      <w:proofErr w:type="gramEnd"/>
-      <w:r>
-        <w:rPr>
-          <w:b/>
-          <w:lang w:val="en-US"/>
-        </w:rPr>
-        <w:t xml:space="preserve"> </w:t>
-      </w:r>
-      <w:proofErr w:type="spellStart"/>
-      <w:r>
-        <w:rPr>
-          <w:b/>
-          <w:lang w:val="en-US"/>
-        </w:rPr>
-        <w:t>inż</w:t>
-      </w:r>
-      <w:proofErr w:type="spellEnd"/>
-      <w:r>
-        <w:rPr>
-          <w:b/>
-          <w:lang w:val="en-US"/>
-        </w:rPr>
-        <w:t>.</w:t>
+        <w:t>dr hab. inż.</w:t>
       </w:r>
       <w:r>
         <w:rPr>
@@ -440,31 +259,13 @@
         </w:rPr>
         <w:t xml:space="preserve"> </w:t>
       </w:r>
-      <w:proofErr w:type="spellStart"/>
       <w:r>
         <w:rPr>
           <w:b/>
           <w:lang w:val="en-US"/>
         </w:rPr>
-        <w:t>Aneta</w:t>
+        <w:t>Aneta Poniszewska-Marańda</w:t>
       </w:r>
-      <w:proofErr w:type="spellEnd"/>
-      <w:r>
-        <w:rPr>
-          <w:b/>
-          <w:lang w:val="en-US"/>
-        </w:rPr>
-        <w:t xml:space="preserve"> </w:t>
-      </w:r>
-      <w:proofErr w:type="spellStart"/>
-      <w:r>
-        <w:rPr>
-          <w:b/>
-          <w:lang w:val="en-US"/>
-        </w:rPr>
-        <w:t>Poniszewska-Marańda</w:t>
-      </w:r>
-      <w:proofErr w:type="spellEnd"/>
     </w:p>
     <w:p>
       <w:pPr>
@@ -474,52 +275,30 @@
           <w:lang w:val="en-US"/>
         </w:rPr>
       </w:pPr>
-      <w:proofErr w:type="spellStart"/>
       <w:r>
         <w:rPr>
           <w:b/>
           <w:bCs/>
           <w:lang w:val="en-US"/>
         </w:rPr>
-        <w:t>Kopromotor</w:t>
+        <w:t>Współ</w:t>
       </w:r>
-      <w:proofErr w:type="spellEnd"/>
       <w:r>
         <w:rPr>
           <w:b/>
           <w:bCs/>
           <w:lang w:val="en-US"/>
         </w:rPr>
-        <w:t xml:space="preserve">: </w:t>
+        <w:t xml:space="preserve">promotor: </w:t>
       </w:r>
-      <w:proofErr w:type="spellStart"/>
       <w:r>
         <w:rPr>
           <w:b/>
           <w:bCs/>
           <w:lang w:val="en-US"/>
         </w:rPr>
-        <w:t>mgr</w:t>
+        <w:t>mgr inż</w:t>
       </w:r>
-      <w:proofErr w:type="spellEnd"/>
-      <w:r>
-        <w:rPr>
-          <w:b/>
-          <w:bCs/>
-          <w:lang w:val="en-US"/>
-        </w:rPr>
-        <w:t xml:space="preserve"> </w:t>
-      </w:r>
-      <w:proofErr w:type="spellStart"/>
-      <w:r>
-        <w:rPr>
-          <w:b/>
-          <w:bCs/>
-          <w:lang w:val="en-US"/>
-        </w:rPr>
-        <w:t>inż</w:t>
-      </w:r>
-      <w:proofErr w:type="spellEnd"/>
       <w:r>
         <w:rPr>
           <w:b/>
@@ -528,34 +307,14 @@
         </w:rPr>
         <w:t xml:space="preserve">. </w:t>
       </w:r>
-      <w:proofErr w:type="spellStart"/>
       <w:r>
         <w:rPr>
           <w:b/>
           <w:bCs/>
           <w:lang w:val="en-US"/>
         </w:rPr>
-        <w:t>Łukasz</w:t>
+        <w:t>Łukasz Chomątek</w:t>
       </w:r>
-      <w:proofErr w:type="spellEnd"/>
-      <w:r>
-        <w:rPr>
-          <w:b/>
-          <w:bCs/>
-          <w:lang w:val="en-US"/>
-        </w:rPr>
-        <w:t xml:space="preserve"> </w:t>
-      </w:r>
-      <w:proofErr w:type="spellStart"/>
-      <w:r>
-        <w:rPr>
-          <w:b/>
-          <w:bCs/>
-          <w:lang w:val="en-US"/>
-        </w:rPr>
-        <w:t>Chomątek</w:t>
-      </w:r>
-      <w:proofErr w:type="spellEnd"/>
     </w:p>
     <w:p>
       <w:pPr>
@@ -565,21 +324,12 @@
           <w:lang w:val="en-US"/>
         </w:rPr>
       </w:pPr>
-      <w:proofErr w:type="spellStart"/>
       <w:r>
         <w:rPr>
           <w:b/>
           <w:lang w:val="en-US"/>
         </w:rPr>
-        <w:t>Dyplomant</w:t>
-      </w:r>
-      <w:proofErr w:type="spellEnd"/>
-      <w:r>
-        <w:rPr>
-          <w:b/>
-          <w:lang w:val="en-US"/>
-        </w:rPr>
-        <w:t>:</w:t>
+        <w:t>Dyplomant:</w:t>
       </w:r>
       <w:r>
         <w:rPr>
@@ -588,44 +338,19 @@
         </w:rPr>
         <w:t xml:space="preserve"> </w:t>
       </w:r>
-      <w:proofErr w:type="spellStart"/>
       <w:r>
         <w:rPr>
           <w:b/>
           <w:lang w:val="en-US"/>
         </w:rPr>
-        <w:t>inż</w:t>
-      </w:r>
-      <w:proofErr w:type="spellEnd"/>
-      <w:r>
-        <w:rPr>
-          <w:b/>
-          <w:lang w:val="en-US"/>
-        </w:rPr>
-        <w:t>.</w:t>
+        <w:t>inż.</w:t>
       </w:r>
       <w:r>
         <w:rPr>
           <w:b/>
           <w:lang w:val="en-US"/>
         </w:rPr>
-        <w:t xml:space="preserve"> </w:t>
-      </w:r>
-      <w:proofErr w:type="spellStart"/>
-      <w:r>
-        <w:rPr>
-          <w:b/>
-          <w:lang w:val="en-US"/>
-        </w:rPr>
-        <w:t>Michał</w:t>
-      </w:r>
-      <w:proofErr w:type="spellEnd"/>
-      <w:r>
-        <w:rPr>
-          <w:b/>
-          <w:lang w:val="en-US"/>
-        </w:rPr>
-        <w:t xml:space="preserve"> Siatkowski</w:t>
+        <w:t xml:space="preserve"> Michał Siatkowski</w:t>
       </w:r>
     </w:p>
     <w:p>
@@ -641,23 +366,7 @@
           <w:b/>
           <w:lang w:val="en-US"/>
         </w:rPr>
-        <w:t xml:space="preserve">Nr </w:t>
-      </w:r>
-      <w:proofErr w:type="spellStart"/>
-      <w:r>
-        <w:rPr>
-          <w:b/>
-          <w:lang w:val="en-US"/>
-        </w:rPr>
-        <w:t>albumu</w:t>
-      </w:r>
-      <w:proofErr w:type="spellEnd"/>
-      <w:r>
-        <w:rPr>
-          <w:b/>
-          <w:lang w:val="en-US"/>
-        </w:rPr>
-        <w:t>:</w:t>
+        <w:t>Nr albumu:</w:t>
       </w:r>
       <w:r>
         <w:rPr>
@@ -706,88 +415,14 @@
         </w:rPr>
         <w:t xml:space="preserve"> </w:t>
       </w:r>
-      <w:proofErr w:type="spellStart"/>
       <w:r>
         <w:rPr>
           <w:b/>
           <w:bCs/>
           <w:lang w:val="en-US"/>
         </w:rPr>
-        <w:t>Sztuczna</w:t>
+        <w:t>Sztuczna Inteligencja i Inżynieria Oprogramowania</w:t>
       </w:r>
-      <w:proofErr w:type="spellEnd"/>
-      <w:r>
-        <w:rPr>
-          <w:b/>
-          <w:bCs/>
-          <w:lang w:val="en-US"/>
-        </w:rPr>
-        <w:t xml:space="preserve"> </w:t>
-      </w:r>
-      <w:proofErr w:type="spellStart"/>
-      <w:r>
-        <w:rPr>
-          <w:b/>
-          <w:bCs/>
-          <w:lang w:val="en-US"/>
-        </w:rPr>
-        <w:t>Inteligencja</w:t>
-      </w:r>
-      <w:proofErr w:type="spellEnd"/>
-      <w:r>
-        <w:rPr>
-          <w:b/>
-          <w:bCs/>
-          <w:lang w:val="en-US"/>
-        </w:rPr>
-        <w:t xml:space="preserve"> </w:t>
-      </w:r>
-      <w:proofErr w:type="spellStart"/>
-      <w:r>
-        <w:rPr>
-          <w:b/>
-          <w:bCs/>
-          <w:lang w:val="en-US"/>
-        </w:rPr>
-        <w:t>i</w:t>
-      </w:r>
-      <w:proofErr w:type="spellEnd"/>
-      <w:r>
-        <w:rPr>
-          <w:b/>
-          <w:bCs/>
-          <w:lang w:val="en-US"/>
-        </w:rPr>
-        <w:t xml:space="preserve"> </w:t>
-      </w:r>
-      <w:proofErr w:type="spellStart"/>
-      <w:r>
-        <w:rPr>
-          <w:b/>
-          <w:bCs/>
-          <w:lang w:val="en-US"/>
-        </w:rPr>
-        <w:t>Inżynieria</w:t>
-      </w:r>
-      <w:proofErr w:type="spellEnd"/>
-      <w:r>
-        <w:rPr>
-          <w:b/>
-          <w:bCs/>
-          <w:lang w:val="en-US"/>
-        </w:rPr>
-        <w:t xml:space="preserve"> </w:t>
-      </w:r>
-      <w:proofErr w:type="spellStart"/>
-      <w:r>
-        <w:rPr>
-          <w:b/>
-          <w:bCs/>
-          <w:lang w:val="en-US"/>
-        </w:rPr>
-        <w:t>Oprogramowania</w:t>
-      </w:r>
-      <w:proofErr w:type="spellEnd"/>
     </w:p>
     <w:p>
       <w:pPr>
@@ -805,7 +440,12 @@
         <w:t xml:space="preserve">Łódź </w:t>
       </w:r>
       <w:r>
-        <w:t>20.01.2015</w:t>
+        <w:t>30.03</w:t>
+      </w:r>
+      <w:bookmarkStart w:id="0" w:name="_GoBack"/>
+      <w:bookmarkEnd w:id="0"/>
+      <w:r>
+        <w:t>.2015</w:t>
       </w:r>
     </w:p>
     <w:p>
@@ -18939,7 +18579,6 @@
         <w:lang w:val="en-US"/>
       </w:rPr>
     </w:pPr>
-    <w:proofErr w:type="gramStart"/>
     <w:r>
       <w:rPr>
         <w:rFonts w:ascii="ZapfHumnstPL" w:hAnsi="ZapfHumnstPL"/>
@@ -18947,17 +18586,7 @@
         <w:szCs w:val="15"/>
         <w:lang w:val="en-US"/>
       </w:rPr>
-      <w:t>tel</w:t>
-    </w:r>
-    <w:proofErr w:type="gramEnd"/>
-    <w:r>
-      <w:rPr>
-        <w:rFonts w:ascii="ZapfHumnstPL" w:hAnsi="ZapfHumnstPL"/>
-        <w:sz w:val="15"/>
-        <w:szCs w:val="15"/>
-        <w:lang w:val="en-US"/>
-      </w:rPr>
-      <w:t xml:space="preserve">. 042 631 </w:t>
+      <w:t xml:space="preserve">tel. 042 631 </w:t>
     </w:r>
     <w:r>
       <w:rPr>
@@ -19092,7 +18721,7 @@
   <w:abstractNum w:abstractNumId="0">
     <w:nsid w:val="FFFFFF1D"/>
     <w:multiLevelType w:val="multilevel"/>
-    <w:tmpl w:val="D90AEC1E"/>
+    <w:tmpl w:val="5B508524"/>
     <w:lvl w:ilvl="0">
       <w:start w:val="1"/>
       <w:numFmt w:val="bullet"/>
@@ -19394,6 +19023,7 @@
   <w:style w:type="character" w:default="1" w:styleId="Domylnaczcionkaakapitu">
     <w:name w:val="Default Paragraph Font"/>
     <w:uiPriority w:val="1"/>
+    <w:semiHidden/>
     <w:unhideWhenUsed/>
   </w:style>
   <w:style w:type="table" w:default="1" w:styleId="Standardowy">
@@ -19711,6 +19341,7 @@
   <w:style w:type="character" w:default="1" w:styleId="Domylnaczcionkaakapitu">
     <w:name w:val="Default Paragraph Font"/>
     <w:uiPriority w:val="1"/>
+    <w:semiHidden/>
     <w:unhideWhenUsed/>
   </w:style>
   <w:style w:type="table" w:default="1" w:styleId="Standardowy">

</xml_diff>